<commit_message>
wireframes and readme updated
</commit_message>
<xml_diff>
--- a/docs/NhanDang_Wireframes.docx
+++ b/docs/NhanDang_Wireframes.docx
@@ -9,14 +9,14 @@
         <w:tblLook w:val="04A0" w:firstRow="1" w:lastRow="0" w:firstColumn="1" w:lastColumn="0" w:noHBand="0" w:noVBand="1"/>
       </w:tblPr>
       <w:tblGrid>
-        <w:gridCol w:w="3483"/>
-        <w:gridCol w:w="3483"/>
-        <w:gridCol w:w="3484"/>
+        <w:gridCol w:w="1838"/>
+        <w:gridCol w:w="1843"/>
+        <w:gridCol w:w="6769"/>
       </w:tblGrid>
       <w:tr>
         <w:tc>
           <w:tcPr>
-            <w:tcW w:w="3483" w:type="dxa"/>
+            <w:tcW w:w="1838" w:type="dxa"/>
             <w:shd w:val="clear" w:color="auto" w:fill="BFBFBF" w:themeFill="background1" w:themeFillShade="BF"/>
           </w:tcPr>
           <w:p>
@@ -27,7 +27,7 @@
         </w:tc>
         <w:tc>
           <w:tcPr>
-            <w:tcW w:w="3483" w:type="dxa"/>
+            <w:tcW w:w="1843" w:type="dxa"/>
             <w:shd w:val="clear" w:color="auto" w:fill="BFBFBF" w:themeFill="background1" w:themeFillShade="BF"/>
           </w:tcPr>
           <w:p>
@@ -38,7 +38,7 @@
         </w:tc>
         <w:tc>
           <w:tcPr>
-            <w:tcW w:w="3484" w:type="dxa"/>
+            <w:tcW w:w="6769" w:type="dxa"/>
             <w:shd w:val="clear" w:color="auto" w:fill="BFBFBF" w:themeFill="background1" w:themeFillShade="BF"/>
           </w:tcPr>
           <w:p>
@@ -51,7 +51,7 @@
       <w:tr>
         <w:tc>
           <w:tcPr>
-            <w:tcW w:w="3483" w:type="dxa"/>
+            <w:tcW w:w="1838" w:type="dxa"/>
           </w:tcPr>
           <w:p>
             <w:r>
@@ -61,7 +61,7 @@
         </w:tc>
         <w:tc>
           <w:tcPr>
-            <w:tcW w:w="3483" w:type="dxa"/>
+            <w:tcW w:w="1843" w:type="dxa"/>
           </w:tcPr>
           <w:p>
             <w:r>
@@ -71,25 +71,28 @@
         </w:tc>
         <w:tc>
           <w:tcPr>
-            <w:tcW w:w="3484" w:type="dxa"/>
+            <w:tcW w:w="6769" w:type="dxa"/>
           </w:tcPr>
           <w:p>
             <w:r>
               <w:t>Home button</w:t>
             </w:r>
-          </w:p>
-        </w:tc>
-      </w:tr>
-      <w:tr>
-        <w:tc>
-          <w:tcPr>
-            <w:tcW w:w="3483" w:type="dxa"/>
-          </w:tcPr>
-          <w:p/>
-        </w:tc>
-        <w:tc>
-          <w:tcPr>
-            <w:tcW w:w="3483" w:type="dxa"/>
+            <w:r>
+              <w:t xml:space="preserve"> – links to index.html</w:t>
+            </w:r>
+          </w:p>
+        </w:tc>
+      </w:tr>
+      <w:tr>
+        <w:tc>
+          <w:tcPr>
+            <w:tcW w:w="1838" w:type="dxa"/>
+          </w:tcPr>
+          <w:p/>
+        </w:tc>
+        <w:tc>
+          <w:tcPr>
+            <w:tcW w:w="1843" w:type="dxa"/>
           </w:tcPr>
           <w:p>
             <w:r>
@@ -99,25 +102,28 @@
         </w:tc>
         <w:tc>
           <w:tcPr>
-            <w:tcW w:w="3484" w:type="dxa"/>
+            <w:tcW w:w="6769" w:type="dxa"/>
           </w:tcPr>
           <w:p>
             <w:r>
               <w:t>Links</w:t>
             </w:r>
-          </w:p>
-        </w:tc>
-      </w:tr>
-      <w:tr>
-        <w:tc>
-          <w:tcPr>
-            <w:tcW w:w="3483" w:type="dxa"/>
-          </w:tcPr>
-          <w:p/>
-        </w:tc>
-        <w:tc>
-          <w:tcPr>
-            <w:tcW w:w="3483" w:type="dxa"/>
+            <w:r>
+              <w:t xml:space="preserve"> to the different pages of the website</w:t>
+            </w:r>
+          </w:p>
+        </w:tc>
+      </w:tr>
+      <w:tr>
+        <w:tc>
+          <w:tcPr>
+            <w:tcW w:w="1838" w:type="dxa"/>
+          </w:tcPr>
+          <w:p/>
+        </w:tc>
+        <w:tc>
+          <w:tcPr>
+            <w:tcW w:w="1843" w:type="dxa"/>
           </w:tcPr>
           <w:p>
             <w:r>
@@ -127,25 +133,31 @@
         </w:tc>
         <w:tc>
           <w:tcPr>
-            <w:tcW w:w="3484" w:type="dxa"/>
-          </w:tcPr>
-          <w:p>
-            <w:r>
-              <w:t>Footer links to social media</w:t>
-            </w:r>
-          </w:p>
-        </w:tc>
-      </w:tr>
-      <w:tr>
-        <w:tc>
-          <w:tcPr>
-            <w:tcW w:w="3483" w:type="dxa"/>
-          </w:tcPr>
-          <w:p/>
-        </w:tc>
-        <w:tc>
-          <w:tcPr>
-            <w:tcW w:w="3483" w:type="dxa"/>
+            <w:tcW w:w="6769" w:type="dxa"/>
+          </w:tcPr>
+          <w:p>
+            <w:r>
+              <w:t>Footer</w:t>
+            </w:r>
+            <w:r>
+              <w:t xml:space="preserve"> containing icons with</w:t>
+            </w:r>
+            <w:r>
+              <w:t xml:space="preserve"> links to social media</w:t>
+            </w:r>
+          </w:p>
+        </w:tc>
+      </w:tr>
+      <w:tr>
+        <w:tc>
+          <w:tcPr>
+            <w:tcW w:w="1838" w:type="dxa"/>
+          </w:tcPr>
+          <w:p/>
+        </w:tc>
+        <w:tc>
+          <w:tcPr>
+            <w:tcW w:w="1843" w:type="dxa"/>
           </w:tcPr>
           <w:p>
             <w:r>
@@ -155,25 +167,28 @@
         </w:tc>
         <w:tc>
           <w:tcPr>
-            <w:tcW w:w="3484" w:type="dxa"/>
+            <w:tcW w:w="6769" w:type="dxa"/>
           </w:tcPr>
           <w:p>
             <w:r>
               <w:t>Nav Bar</w:t>
             </w:r>
-          </w:p>
-        </w:tc>
-      </w:tr>
-      <w:tr>
-        <w:tc>
-          <w:tcPr>
-            <w:tcW w:w="3483" w:type="dxa"/>
-          </w:tcPr>
-          <w:p/>
-        </w:tc>
-        <w:tc>
-          <w:tcPr>
-            <w:tcW w:w="3483" w:type="dxa"/>
+            <w:r>
+              <w:t xml:space="preserve"> – transparent background colour</w:t>
+            </w:r>
+          </w:p>
+        </w:tc>
+      </w:tr>
+      <w:tr>
+        <w:tc>
+          <w:tcPr>
+            <w:tcW w:w="1838" w:type="dxa"/>
+          </w:tcPr>
+          <w:p/>
+        </w:tc>
+        <w:tc>
+          <w:tcPr>
+            <w:tcW w:w="1843" w:type="dxa"/>
           </w:tcPr>
           <w:p>
             <w:r>
@@ -183,25 +198,28 @@
         </w:tc>
         <w:tc>
           <w:tcPr>
-            <w:tcW w:w="3484" w:type="dxa"/>
+            <w:tcW w:w="6769" w:type="dxa"/>
           </w:tcPr>
           <w:p>
             <w:r>
               <w:t xml:space="preserve">Footer </w:t>
             </w:r>
-          </w:p>
-        </w:tc>
-      </w:tr>
-      <w:tr>
-        <w:tc>
-          <w:tcPr>
-            <w:tcW w:w="3483" w:type="dxa"/>
-          </w:tcPr>
-          <w:p/>
-        </w:tc>
-        <w:tc>
-          <w:tcPr>
-            <w:tcW w:w="3483" w:type="dxa"/>
+            <w:r>
+              <w:t>with copyright message</w:t>
+            </w:r>
+          </w:p>
+        </w:tc>
+      </w:tr>
+      <w:tr>
+        <w:tc>
+          <w:tcPr>
+            <w:tcW w:w="1838" w:type="dxa"/>
+          </w:tcPr>
+          <w:p/>
+        </w:tc>
+        <w:tc>
+          <w:tcPr>
+            <w:tcW w:w="1843" w:type="dxa"/>
           </w:tcPr>
           <w:p>
             <w:r>
@@ -211,25 +229,25 @@
         </w:tc>
         <w:tc>
           <w:tcPr>
-            <w:tcW w:w="3484" w:type="dxa"/>
-          </w:tcPr>
-          <w:p>
-            <w:r>
-              <w:t>Heading</w:t>
-            </w:r>
-          </w:p>
-        </w:tc>
-      </w:tr>
-      <w:tr>
-        <w:tc>
-          <w:tcPr>
-            <w:tcW w:w="3483" w:type="dxa"/>
-          </w:tcPr>
-          <w:p/>
-        </w:tc>
-        <w:tc>
-          <w:tcPr>
-            <w:tcW w:w="3483" w:type="dxa"/>
+            <w:tcW w:w="6769" w:type="dxa"/>
+          </w:tcPr>
+          <w:p>
+            <w:r>
+              <w:t>Page heading with large font</w:t>
+            </w:r>
+          </w:p>
+        </w:tc>
+      </w:tr>
+      <w:tr>
+        <w:tc>
+          <w:tcPr>
+            <w:tcW w:w="1838" w:type="dxa"/>
+          </w:tcPr>
+          <w:p/>
+        </w:tc>
+        <w:tc>
+          <w:tcPr>
+            <w:tcW w:w="1843" w:type="dxa"/>
           </w:tcPr>
           <w:p>
             <w:r>
@@ -239,25 +257,28 @@
         </w:tc>
         <w:tc>
           <w:tcPr>
-            <w:tcW w:w="3484" w:type="dxa"/>
+            <w:tcW w:w="6769" w:type="dxa"/>
           </w:tcPr>
           <w:p>
             <w:r>
               <w:t>Text</w:t>
             </w:r>
-          </w:p>
-        </w:tc>
-      </w:tr>
-      <w:tr>
-        <w:tc>
-          <w:tcPr>
-            <w:tcW w:w="3483" w:type="dxa"/>
-          </w:tcPr>
-          <w:p/>
-        </w:tc>
-        <w:tc>
-          <w:tcPr>
-            <w:tcW w:w="3483" w:type="dxa"/>
+            <w:r>
+              <w:t xml:space="preserve"> to introduce the website</w:t>
+            </w:r>
+          </w:p>
+        </w:tc>
+      </w:tr>
+      <w:tr>
+        <w:tc>
+          <w:tcPr>
+            <w:tcW w:w="1838" w:type="dxa"/>
+          </w:tcPr>
+          <w:p/>
+        </w:tc>
+        <w:tc>
+          <w:tcPr>
+            <w:tcW w:w="1843" w:type="dxa"/>
           </w:tcPr>
           <w:p>
             <w:r>
@@ -267,25 +288,28 @@
         </w:tc>
         <w:tc>
           <w:tcPr>
-            <w:tcW w:w="3484" w:type="dxa"/>
+            <w:tcW w:w="6769" w:type="dxa"/>
           </w:tcPr>
           <w:p>
             <w:r>
               <w:t>Image 1</w:t>
             </w:r>
-          </w:p>
-        </w:tc>
-      </w:tr>
-      <w:tr>
-        <w:tc>
-          <w:tcPr>
-            <w:tcW w:w="3483" w:type="dxa"/>
-          </w:tcPr>
-          <w:p/>
-        </w:tc>
-        <w:tc>
-          <w:tcPr>
-            <w:tcW w:w="3483" w:type="dxa"/>
+            <w:r>
+              <w:t xml:space="preserve"> – graphical image</w:t>
+            </w:r>
+          </w:p>
+        </w:tc>
+      </w:tr>
+      <w:tr>
+        <w:tc>
+          <w:tcPr>
+            <w:tcW w:w="1838" w:type="dxa"/>
+          </w:tcPr>
+          <w:p/>
+        </w:tc>
+        <w:tc>
+          <w:tcPr>
+            <w:tcW w:w="1843" w:type="dxa"/>
           </w:tcPr>
           <w:p>
             <w:r>
@@ -295,31 +319,34 @@
         </w:tc>
         <w:tc>
           <w:tcPr>
-            <w:tcW w:w="3484" w:type="dxa"/>
+            <w:tcW w:w="6769" w:type="dxa"/>
           </w:tcPr>
           <w:p>
             <w:r>
               <w:t>Image 2</w:t>
             </w:r>
-          </w:p>
-        </w:tc>
-      </w:tr>
-      <w:tr>
-        <w:tc>
-          <w:tcPr>
-            <w:tcW w:w="3483" w:type="dxa"/>
-          </w:tcPr>
-          <w:p/>
-        </w:tc>
-        <w:tc>
-          <w:tcPr>
-            <w:tcW w:w="3483" w:type="dxa"/>
-          </w:tcPr>
-          <w:p/>
-        </w:tc>
-        <w:tc>
-          <w:tcPr>
-            <w:tcW w:w="3484" w:type="dxa"/>
+            <w:r>
+              <w:t xml:space="preserve"> - TBC</w:t>
+            </w:r>
+          </w:p>
+        </w:tc>
+      </w:tr>
+      <w:tr>
+        <w:tc>
+          <w:tcPr>
+            <w:tcW w:w="1838" w:type="dxa"/>
+          </w:tcPr>
+          <w:p/>
+        </w:tc>
+        <w:tc>
+          <w:tcPr>
+            <w:tcW w:w="1843" w:type="dxa"/>
+          </w:tcPr>
+          <w:p/>
+        </w:tc>
+        <w:tc>
+          <w:tcPr>
+            <w:tcW w:w="6769" w:type="dxa"/>
           </w:tcPr>
           <w:p/>
         </w:tc>
@@ -351,7 +378,7 @@
             <v:path o:extrusionok="f" gradientshapeok="t" o:connecttype="rect"/>
             <o:lock v:ext="edit" aspectratio="t"/>
           </v:shapetype>
-          <v:shape id="_x0000_i1026" type="#_x0000_t75" alt="/Users/nhan.dang/Coder_Academy/NhanDang_T1A3/docs/Drafts/NhanDang_Home.pdf" style="width:525.4pt;height:373.55pt;mso-width-percent:0;mso-height-percent:0;mso-width-percent:0;mso-height-percent:0">
+          <v:shape id="_x0000_i1025" type="#_x0000_t75" alt="/Users/nhan.dang/Coder_Academy/NhanDang_T1A3/docs/Drafts/NhanDang_Home.pdf" style="width:524.55pt;height:374.25pt;mso-width-percent:0;mso-height-percent:0;mso-width-percent:0;mso-height-percent:0">
             <v:imagedata r:id="rId6" o:title="NhanDang_Home"/>
           </v:shape>
         </w:pict>
@@ -369,14 +396,14 @@
         <w:tblLook w:val="04A0" w:firstRow="1" w:lastRow="0" w:firstColumn="1" w:lastColumn="0" w:noHBand="0" w:noVBand="1"/>
       </w:tblPr>
       <w:tblGrid>
-        <w:gridCol w:w="3483"/>
-        <w:gridCol w:w="3483"/>
-        <w:gridCol w:w="3484"/>
+        <w:gridCol w:w="1271"/>
+        <w:gridCol w:w="2126"/>
+        <w:gridCol w:w="7053"/>
       </w:tblGrid>
       <w:tr>
         <w:tc>
           <w:tcPr>
-            <w:tcW w:w="3483" w:type="dxa"/>
+            <w:tcW w:w="1271" w:type="dxa"/>
             <w:shd w:val="clear" w:color="auto" w:fill="BFBFBF" w:themeFill="background1" w:themeFillShade="BF"/>
           </w:tcPr>
           <w:p>
@@ -388,7 +415,7 @@
         </w:tc>
         <w:tc>
           <w:tcPr>
-            <w:tcW w:w="3483" w:type="dxa"/>
+            <w:tcW w:w="2126" w:type="dxa"/>
             <w:shd w:val="clear" w:color="auto" w:fill="BFBFBF" w:themeFill="background1" w:themeFillShade="BF"/>
           </w:tcPr>
           <w:p>
@@ -399,7 +426,7 @@
         </w:tc>
         <w:tc>
           <w:tcPr>
-            <w:tcW w:w="3484" w:type="dxa"/>
+            <w:tcW w:w="7053" w:type="dxa"/>
             <w:shd w:val="clear" w:color="auto" w:fill="BFBFBF" w:themeFill="background1" w:themeFillShade="BF"/>
           </w:tcPr>
           <w:p>
@@ -412,7 +439,7 @@
       <w:tr>
         <w:tc>
           <w:tcPr>
-            <w:tcW w:w="3483" w:type="dxa"/>
+            <w:tcW w:w="1271" w:type="dxa"/>
           </w:tcPr>
           <w:p>
             <w:r>
@@ -422,7 +449,7 @@
         </w:tc>
         <w:tc>
           <w:tcPr>
-            <w:tcW w:w="3483" w:type="dxa"/>
+            <w:tcW w:w="2126" w:type="dxa"/>
           </w:tcPr>
           <w:p>
             <w:r>
@@ -432,25 +459,28 @@
         </w:tc>
         <w:tc>
           <w:tcPr>
-            <w:tcW w:w="3484" w:type="dxa"/>
+            <w:tcW w:w="7053" w:type="dxa"/>
           </w:tcPr>
           <w:p>
             <w:r>
               <w:t>Home button</w:t>
             </w:r>
-          </w:p>
-        </w:tc>
-      </w:tr>
-      <w:tr>
-        <w:tc>
-          <w:tcPr>
-            <w:tcW w:w="3483" w:type="dxa"/>
-          </w:tcPr>
-          <w:p/>
-        </w:tc>
-        <w:tc>
-          <w:tcPr>
-            <w:tcW w:w="3483" w:type="dxa"/>
+            <w:r>
+              <w:t xml:space="preserve"> – Nav bar</w:t>
+            </w:r>
+          </w:p>
+        </w:tc>
+      </w:tr>
+      <w:tr>
+        <w:tc>
+          <w:tcPr>
+            <w:tcW w:w="1271" w:type="dxa"/>
+          </w:tcPr>
+          <w:p/>
+        </w:tc>
+        <w:tc>
+          <w:tcPr>
+            <w:tcW w:w="2126" w:type="dxa"/>
           </w:tcPr>
           <w:p>
             <w:r>
@@ -460,25 +490,28 @@
         </w:tc>
         <w:tc>
           <w:tcPr>
-            <w:tcW w:w="3484" w:type="dxa"/>
+            <w:tcW w:w="7053" w:type="dxa"/>
           </w:tcPr>
           <w:p>
             <w:r>
               <w:t>Links</w:t>
             </w:r>
-          </w:p>
-        </w:tc>
-      </w:tr>
-      <w:tr>
-        <w:tc>
-          <w:tcPr>
-            <w:tcW w:w="3483" w:type="dxa"/>
-          </w:tcPr>
-          <w:p/>
-        </w:tc>
-        <w:tc>
-          <w:tcPr>
-            <w:tcW w:w="3483" w:type="dxa"/>
+            <w:r>
+              <w:t xml:space="preserve"> – Nav bar</w:t>
+            </w:r>
+          </w:p>
+        </w:tc>
+      </w:tr>
+      <w:tr>
+        <w:tc>
+          <w:tcPr>
+            <w:tcW w:w="1271" w:type="dxa"/>
+          </w:tcPr>
+          <w:p/>
+        </w:tc>
+        <w:tc>
+          <w:tcPr>
+            <w:tcW w:w="2126" w:type="dxa"/>
           </w:tcPr>
           <w:p>
             <w:r>
@@ -488,7 +521,7 @@
         </w:tc>
         <w:tc>
           <w:tcPr>
-            <w:tcW w:w="3484" w:type="dxa"/>
+            <w:tcW w:w="7053" w:type="dxa"/>
           </w:tcPr>
           <w:p>
             <w:r>
@@ -500,13 +533,13 @@
       <w:tr>
         <w:tc>
           <w:tcPr>
-            <w:tcW w:w="3483" w:type="dxa"/>
-          </w:tcPr>
-          <w:p/>
-        </w:tc>
-        <w:tc>
-          <w:tcPr>
-            <w:tcW w:w="3483" w:type="dxa"/>
+            <w:tcW w:w="1271" w:type="dxa"/>
+          </w:tcPr>
+          <w:p/>
+        </w:tc>
+        <w:tc>
+          <w:tcPr>
+            <w:tcW w:w="2126" w:type="dxa"/>
           </w:tcPr>
           <w:p>
             <w:r>
@@ -516,7 +549,7 @@
         </w:tc>
         <w:tc>
           <w:tcPr>
-            <w:tcW w:w="3484" w:type="dxa"/>
+            <w:tcW w:w="7053" w:type="dxa"/>
           </w:tcPr>
           <w:p>
             <w:r>
@@ -528,13 +561,13 @@
       <w:tr>
         <w:tc>
           <w:tcPr>
-            <w:tcW w:w="3483" w:type="dxa"/>
-          </w:tcPr>
-          <w:p/>
-        </w:tc>
-        <w:tc>
-          <w:tcPr>
-            <w:tcW w:w="3483" w:type="dxa"/>
+            <w:tcW w:w="1271" w:type="dxa"/>
+          </w:tcPr>
+          <w:p/>
+        </w:tc>
+        <w:tc>
+          <w:tcPr>
+            <w:tcW w:w="2126" w:type="dxa"/>
           </w:tcPr>
           <w:p>
             <w:r>
@@ -544,7 +577,7 @@
         </w:tc>
         <w:tc>
           <w:tcPr>
-            <w:tcW w:w="3484" w:type="dxa"/>
+            <w:tcW w:w="7053" w:type="dxa"/>
           </w:tcPr>
           <w:p>
             <w:r>
@@ -556,13 +589,13 @@
       <w:tr>
         <w:tc>
           <w:tcPr>
-            <w:tcW w:w="3483" w:type="dxa"/>
-          </w:tcPr>
-          <w:p/>
-        </w:tc>
-        <w:tc>
-          <w:tcPr>
-            <w:tcW w:w="3483" w:type="dxa"/>
+            <w:tcW w:w="1271" w:type="dxa"/>
+          </w:tcPr>
+          <w:p/>
+        </w:tc>
+        <w:tc>
+          <w:tcPr>
+            <w:tcW w:w="2126" w:type="dxa"/>
           </w:tcPr>
           <w:p>
             <w:r>
@@ -572,53 +605,56 @@
         </w:tc>
         <w:tc>
           <w:tcPr>
-            <w:tcW w:w="3484" w:type="dxa"/>
+            <w:tcW w:w="7053" w:type="dxa"/>
+          </w:tcPr>
+          <w:p>
+            <w:r>
+              <w:t>Image 2 – a graphic of a pharmacy-related image</w:t>
+            </w:r>
+          </w:p>
+        </w:tc>
+      </w:tr>
+      <w:tr>
+        <w:tc>
+          <w:tcPr>
+            <w:tcW w:w="1271" w:type="dxa"/>
+          </w:tcPr>
+          <w:p/>
+        </w:tc>
+        <w:tc>
+          <w:tcPr>
+            <w:tcW w:w="2126" w:type="dxa"/>
+          </w:tcPr>
+          <w:p>
+            <w:r>
+              <w:t>7</w:t>
+            </w:r>
+          </w:p>
+        </w:tc>
+        <w:tc>
+          <w:tcPr>
+            <w:tcW w:w="7053" w:type="dxa"/>
           </w:tcPr>
           <w:p>
             <w:r>
               <w:t>Heading</w:t>
             </w:r>
-          </w:p>
-        </w:tc>
-      </w:tr>
-      <w:tr>
-        <w:tc>
-          <w:tcPr>
-            <w:tcW w:w="3483" w:type="dxa"/>
-          </w:tcPr>
-          <w:p/>
-        </w:tc>
-        <w:tc>
-          <w:tcPr>
-            <w:tcW w:w="3483" w:type="dxa"/>
-          </w:tcPr>
-          <w:p>
-            <w:r>
-              <w:t>7</w:t>
-            </w:r>
-          </w:p>
-        </w:tc>
-        <w:tc>
-          <w:tcPr>
-            <w:tcW w:w="3484" w:type="dxa"/>
-          </w:tcPr>
-          <w:p>
-            <w:r>
-              <w:t>Heading</w:t>
-            </w:r>
-          </w:p>
-        </w:tc>
-      </w:tr>
-      <w:tr>
-        <w:tc>
-          <w:tcPr>
-            <w:tcW w:w="3483" w:type="dxa"/>
-          </w:tcPr>
-          <w:p/>
-        </w:tc>
-        <w:tc>
-          <w:tcPr>
-            <w:tcW w:w="3483" w:type="dxa"/>
+            <w:r>
+              <w:t xml:space="preserve"> – about me</w:t>
+            </w:r>
+          </w:p>
+        </w:tc>
+      </w:tr>
+      <w:tr>
+        <w:tc>
+          <w:tcPr>
+            <w:tcW w:w="1271" w:type="dxa"/>
+          </w:tcPr>
+          <w:p/>
+        </w:tc>
+        <w:tc>
+          <w:tcPr>
+            <w:tcW w:w="2126" w:type="dxa"/>
           </w:tcPr>
           <w:p>
             <w:r>
@@ -628,25 +664,28 @@
         </w:tc>
         <w:tc>
           <w:tcPr>
-            <w:tcW w:w="3484" w:type="dxa"/>
+            <w:tcW w:w="7053" w:type="dxa"/>
           </w:tcPr>
           <w:p>
             <w:r>
               <w:t>Text</w:t>
             </w:r>
-          </w:p>
-        </w:tc>
-      </w:tr>
-      <w:tr>
-        <w:tc>
-          <w:tcPr>
-            <w:tcW w:w="3483" w:type="dxa"/>
-          </w:tcPr>
-          <w:p/>
-        </w:tc>
-        <w:tc>
-          <w:tcPr>
-            <w:tcW w:w="3483" w:type="dxa"/>
+            <w:r>
+              <w:t xml:space="preserve"> – about me</w:t>
+            </w:r>
+          </w:p>
+        </w:tc>
+      </w:tr>
+      <w:tr>
+        <w:tc>
+          <w:tcPr>
+            <w:tcW w:w="1271" w:type="dxa"/>
+          </w:tcPr>
+          <w:p/>
+        </w:tc>
+        <w:tc>
+          <w:tcPr>
+            <w:tcW w:w="2126" w:type="dxa"/>
           </w:tcPr>
           <w:p>
             <w:r>
@@ -656,75 +695,62 @@
         </w:tc>
         <w:tc>
           <w:tcPr>
-            <w:tcW w:w="3484" w:type="dxa"/>
-          </w:tcPr>
-          <w:p>
-            <w:r>
-              <w:t>Heading &amp; text</w:t>
-            </w:r>
-          </w:p>
-        </w:tc>
-      </w:tr>
-      <w:tr>
-        <w:tc>
-          <w:tcPr>
-            <w:tcW w:w="3483" w:type="dxa"/>
-          </w:tcPr>
-          <w:p/>
-        </w:tc>
-        <w:tc>
-          <w:tcPr>
-            <w:tcW w:w="3483" w:type="dxa"/>
-          </w:tcPr>
-          <w:p>
-            <w:r>
-              <w:t>10</w:t>
-            </w:r>
-          </w:p>
-        </w:tc>
-        <w:tc>
-          <w:tcPr>
-            <w:tcW w:w="3484" w:type="dxa"/>
-          </w:tcPr>
-          <w:p>
-            <w:r>
-              <w:t>Heading &amp; text</w:t>
-            </w:r>
-          </w:p>
-        </w:tc>
-      </w:tr>
-      <w:tr>
-        <w:tc>
-          <w:tcPr>
-            <w:tcW w:w="3483" w:type="dxa"/>
-          </w:tcPr>
-          <w:p/>
-        </w:tc>
-        <w:tc>
-          <w:tcPr>
-            <w:tcW w:w="3483" w:type="dxa"/>
-          </w:tcPr>
-          <w:p/>
-        </w:tc>
-        <w:tc>
-          <w:tcPr>
-            <w:tcW w:w="3484" w:type="dxa"/>
-          </w:tcPr>
-          <w:p/>
+            <w:tcW w:w="7053" w:type="dxa"/>
+          </w:tcPr>
+          <w:p>
+            <w:r>
+              <w:t>Avatar image</w:t>
+            </w:r>
+          </w:p>
         </w:tc>
       </w:tr>
     </w:tbl>
-    <w:p/>
     <w:p>
       <w:r>
         <w:rPr>
           <w:noProof/>
         </w:rPr>
-        <w:pict w14:anchorId="4ECF11B9">
-          <v:shape id="_x0000_i1025" type="#_x0000_t75" alt="/Users/nhan.dang/Coder_Academy/NhanDang_T1A3/docs/Drafts/NhanDang_About.pdf" style="width:522.55pt;height:371.4pt;mso-width-percent:0;mso-height-percent:0;mso-width-percent:0;mso-height-percent:0">
-            <v:imagedata r:id="rId7" o:title="NhanDang_About"/>
-          </v:shape>
-        </w:pict>
+        <w:drawing>
+          <wp:inline distT="0" distB="0" distL="0" distR="0" wp14:anchorId="0D63BD15" wp14:editId="522A79B4">
+            <wp:extent cx="6642100" cy="4723130"/>
+            <wp:effectExtent l="0" t="0" r="0" b="1270"/>
+            <wp:docPr id="7" name="Picture 7"/>
+            <wp:cNvGraphicFramePr>
+              <a:graphicFrameLocks xmlns:a="http://schemas.openxmlformats.org/drawingml/2006/main" noChangeAspect="1"/>
+            </wp:cNvGraphicFramePr>
+            <a:graphic xmlns:a="http://schemas.openxmlformats.org/drawingml/2006/main">
+              <a:graphicData uri="http://schemas.openxmlformats.org/drawingml/2006/picture">
+                <pic:pic xmlns:pic="http://schemas.openxmlformats.org/drawingml/2006/picture">
+                  <pic:nvPicPr>
+                    <pic:cNvPr id="7" name="aboutwireframe.png"/>
+                    <pic:cNvPicPr/>
+                  </pic:nvPicPr>
+                  <pic:blipFill>
+                    <a:blip r:embed="rId7">
+                      <a:extLst>
+                        <a:ext uri="{28A0092B-C50C-407E-A947-70E740481C1C}">
+                          <a14:useLocalDpi xmlns:a14="http://schemas.microsoft.com/office/drawing/2010/main" val="0"/>
+                        </a:ext>
+                      </a:extLst>
+                    </a:blip>
+                    <a:stretch>
+                      <a:fillRect/>
+                    </a:stretch>
+                  </pic:blipFill>
+                  <pic:spPr>
+                    <a:xfrm>
+                      <a:off x="0" y="0"/>
+                      <a:ext cx="6642100" cy="4723130"/>
+                    </a:xfrm>
+                    <a:prstGeom prst="rect">
+                      <a:avLst/>
+                    </a:prstGeom>
+                  </pic:spPr>
+                </pic:pic>
+              </a:graphicData>
+            </a:graphic>
+          </wp:inline>
+        </w:drawing>
       </w:r>
     </w:p>
     <w:p/>
@@ -740,14 +766,14 @@
         <w:tblLook w:val="04A0" w:firstRow="1" w:lastRow="0" w:firstColumn="1" w:lastColumn="0" w:noHBand="0" w:noVBand="1"/>
       </w:tblPr>
       <w:tblGrid>
-        <w:gridCol w:w="3483"/>
-        <w:gridCol w:w="3483"/>
-        <w:gridCol w:w="3484"/>
+        <w:gridCol w:w="1129"/>
+        <w:gridCol w:w="2127"/>
+        <w:gridCol w:w="7194"/>
       </w:tblGrid>
       <w:tr>
         <w:tc>
           <w:tcPr>
-            <w:tcW w:w="3483" w:type="dxa"/>
+            <w:tcW w:w="1129" w:type="dxa"/>
             <w:shd w:val="clear" w:color="auto" w:fill="BFBFBF" w:themeFill="background1" w:themeFillShade="BF"/>
           </w:tcPr>
           <w:p>
@@ -759,7 +785,7 @@
         </w:tc>
         <w:tc>
           <w:tcPr>
-            <w:tcW w:w="3483" w:type="dxa"/>
+            <w:tcW w:w="2127" w:type="dxa"/>
             <w:shd w:val="clear" w:color="auto" w:fill="BFBFBF" w:themeFill="background1" w:themeFillShade="BF"/>
           </w:tcPr>
           <w:p>
@@ -770,7 +796,7 @@
         </w:tc>
         <w:tc>
           <w:tcPr>
-            <w:tcW w:w="3484" w:type="dxa"/>
+            <w:tcW w:w="7194" w:type="dxa"/>
             <w:shd w:val="clear" w:color="auto" w:fill="BFBFBF" w:themeFill="background1" w:themeFillShade="BF"/>
           </w:tcPr>
           <w:p>
@@ -783,7 +809,7 @@
       <w:tr>
         <w:tc>
           <w:tcPr>
-            <w:tcW w:w="3483" w:type="dxa"/>
+            <w:tcW w:w="1129" w:type="dxa"/>
           </w:tcPr>
           <w:p>
             <w:r>
@@ -793,7 +819,7 @@
         </w:tc>
         <w:tc>
           <w:tcPr>
-            <w:tcW w:w="3483" w:type="dxa"/>
+            <w:tcW w:w="2127" w:type="dxa"/>
           </w:tcPr>
           <w:p>
             <w:r>
@@ -803,25 +829,33 @@
         </w:tc>
         <w:tc>
           <w:tcPr>
-            <w:tcW w:w="3484" w:type="dxa"/>
+            <w:tcW w:w="7194" w:type="dxa"/>
           </w:tcPr>
           <w:p>
             <w:r>
               <w:t>Icon of word doc</w:t>
             </w:r>
-          </w:p>
-        </w:tc>
-      </w:tr>
-      <w:tr>
-        <w:tc>
-          <w:tcPr>
-            <w:tcW w:w="3483" w:type="dxa"/>
-          </w:tcPr>
-          <w:p/>
-        </w:tc>
-        <w:tc>
-          <w:tcPr>
-            <w:tcW w:w="3483" w:type="dxa"/>
+            <w:r>
+              <w:t xml:space="preserve"> from </w:t>
+            </w:r>
+            <w:proofErr w:type="spellStart"/>
+            <w:r>
+              <w:t>fontawesome</w:t>
+            </w:r>
+            <w:proofErr w:type="spellEnd"/>
+          </w:p>
+        </w:tc>
+      </w:tr>
+      <w:tr>
+        <w:tc>
+          <w:tcPr>
+            <w:tcW w:w="1129" w:type="dxa"/>
+          </w:tcPr>
+          <w:p/>
+        </w:tc>
+        <w:tc>
+          <w:tcPr>
+            <w:tcW w:w="2127" w:type="dxa"/>
           </w:tcPr>
           <w:p>
             <w:r>
@@ -831,7 +865,7 @@
         </w:tc>
         <w:tc>
           <w:tcPr>
-            <w:tcW w:w="3484" w:type="dxa"/>
+            <w:tcW w:w="7194" w:type="dxa"/>
           </w:tcPr>
           <w:p>
             <w:r>
@@ -843,13 +877,13 @@
       <w:tr>
         <w:tc>
           <w:tcPr>
-            <w:tcW w:w="3483" w:type="dxa"/>
-          </w:tcPr>
-          <w:p/>
-        </w:tc>
-        <w:tc>
-          <w:tcPr>
-            <w:tcW w:w="3483" w:type="dxa"/>
+            <w:tcW w:w="1129" w:type="dxa"/>
+          </w:tcPr>
+          <w:p/>
+        </w:tc>
+        <w:tc>
+          <w:tcPr>
+            <w:tcW w:w="2127" w:type="dxa"/>
           </w:tcPr>
           <w:p>
             <w:r>
@@ -859,7 +893,7 @@
         </w:tc>
         <w:tc>
           <w:tcPr>
-            <w:tcW w:w="3484" w:type="dxa"/>
+            <w:tcW w:w="7194" w:type="dxa"/>
           </w:tcPr>
           <w:p>
             <w:r>
@@ -873,19 +907,27 @@
             <w:r>
               <w:t xml:space="preserve"> gist</w:t>
             </w:r>
-          </w:p>
-        </w:tc>
-      </w:tr>
-      <w:tr>
-        <w:tc>
-          <w:tcPr>
-            <w:tcW w:w="3483" w:type="dxa"/>
-          </w:tcPr>
-          <w:p/>
-        </w:tc>
-        <w:tc>
-          <w:tcPr>
-            <w:tcW w:w="3483" w:type="dxa"/>
+            <w:r>
+              <w:t xml:space="preserve"> from </w:t>
+            </w:r>
+            <w:proofErr w:type="spellStart"/>
+            <w:r>
+              <w:t>fontawesome</w:t>
+            </w:r>
+            <w:proofErr w:type="spellEnd"/>
+          </w:p>
+        </w:tc>
+      </w:tr>
+      <w:tr>
+        <w:tc>
+          <w:tcPr>
+            <w:tcW w:w="1129" w:type="dxa"/>
+          </w:tcPr>
+          <w:p/>
+        </w:tc>
+        <w:tc>
+          <w:tcPr>
+            <w:tcW w:w="2127" w:type="dxa"/>
           </w:tcPr>
           <w:p>
             <w:r>
@@ -895,25 +937,28 @@
         </w:tc>
         <w:tc>
           <w:tcPr>
-            <w:tcW w:w="3484" w:type="dxa"/>
+            <w:tcW w:w="7194" w:type="dxa"/>
           </w:tcPr>
           <w:p>
             <w:r>
               <w:t>Link will open in new window</w:t>
             </w:r>
-          </w:p>
-        </w:tc>
-      </w:tr>
-      <w:tr>
-        <w:tc>
-          <w:tcPr>
-            <w:tcW w:w="3483" w:type="dxa"/>
-          </w:tcPr>
-          <w:p/>
-        </w:tc>
-        <w:tc>
-          <w:tcPr>
-            <w:tcW w:w="3483" w:type="dxa"/>
+            <w:r>
+              <w:t xml:space="preserve"> and will be formatted as a button</w:t>
+            </w:r>
+          </w:p>
+        </w:tc>
+      </w:tr>
+      <w:tr>
+        <w:tc>
+          <w:tcPr>
+            <w:tcW w:w="1129" w:type="dxa"/>
+          </w:tcPr>
+          <w:p/>
+        </w:tc>
+        <w:tc>
+          <w:tcPr>
+            <w:tcW w:w="2127" w:type="dxa"/>
           </w:tcPr>
           <w:p>
             <w:r>
@@ -923,7 +968,7 @@
         </w:tc>
         <w:tc>
           <w:tcPr>
-            <w:tcW w:w="3484" w:type="dxa"/>
+            <w:tcW w:w="7194" w:type="dxa"/>
           </w:tcPr>
           <w:p>
             <w:proofErr w:type="spellStart"/>
@@ -934,19 +979,22 @@
             <w:r>
               <w:t xml:space="preserve"> icon</w:t>
             </w:r>
-          </w:p>
-        </w:tc>
-      </w:tr>
-      <w:tr>
-        <w:tc>
-          <w:tcPr>
-            <w:tcW w:w="3483" w:type="dxa"/>
-          </w:tcPr>
-          <w:p/>
-        </w:tc>
-        <w:tc>
-          <w:tcPr>
-            <w:tcW w:w="3483" w:type="dxa"/>
+            <w:r>
+              <w:t xml:space="preserve"> in footer </w:t>
+            </w:r>
+          </w:p>
+        </w:tc>
+      </w:tr>
+      <w:tr>
+        <w:tc>
+          <w:tcPr>
+            <w:tcW w:w="1129" w:type="dxa"/>
+          </w:tcPr>
+          <w:p/>
+        </w:tc>
+        <w:tc>
+          <w:tcPr>
+            <w:tcW w:w="2127" w:type="dxa"/>
           </w:tcPr>
           <w:p>
             <w:r>
@@ -956,7 +1004,7 @@
         </w:tc>
         <w:tc>
           <w:tcPr>
-            <w:tcW w:w="3484" w:type="dxa"/>
+            <w:tcW w:w="7194" w:type="dxa"/>
           </w:tcPr>
           <w:p>
             <w:proofErr w:type="spellStart"/>
@@ -966,6 +1014,9 @@
             <w:proofErr w:type="spellEnd"/>
             <w:r>
               <w:t xml:space="preserve"> icon</w:t>
+            </w:r>
+            <w:r>
+              <w:t xml:space="preserve"> in footer</w:t>
             </w:r>
           </w:p>
         </w:tc>
@@ -1106,6 +1157,9 @@
           <w:p>
             <w:r>
               <w:t>Container for blog post – most recent</w:t>
+            </w:r>
+            <w:r>
+              <w:t xml:space="preserve"> at the top</w:t>
             </w:r>
           </w:p>
         </w:tc>
@@ -1346,6 +1400,9 @@
             <w:r>
               <w:t xml:space="preserve">ct form </w:t>
             </w:r>
+            <w:r>
+              <w:t>to be formatted like a postcard</w:t>
+            </w:r>
           </w:p>
         </w:tc>
       </w:tr>
@@ -1372,16 +1429,16 @@
           </w:tcPr>
           <w:p>
             <w:r>
-              <w:t xml:space="preserve">Submit </w:t>
-            </w:r>
-            <w:r>
-              <w:t xml:space="preserve">– will be submitted via </w:t>
+              <w:t xml:space="preserve">Submit – will be submitted via </w:t>
             </w:r>
             <w:proofErr w:type="spellStart"/>
             <w:r>
               <w:t>formspree</w:t>
             </w:r>
             <w:proofErr w:type="spellEnd"/>
+            <w:r>
+              <w:t>, text will be contained in a button</w:t>
+            </w:r>
           </w:p>
         </w:tc>
       </w:tr>
@@ -1452,10 +1509,7 @@
         </w:tc>
       </w:tr>
     </w:tbl>
-    <w:p>
-      <w:bookmarkStart w:id="0" w:name="_GoBack"/>
-      <w:bookmarkEnd w:id="0"/>
-    </w:p>
+    <w:p/>
     <w:p>
       <w:r>
         <w:rPr>
@@ -1503,6 +1557,8 @@
           </wp:inline>
         </w:drawing>
       </w:r>
+      <w:bookmarkStart w:id="0" w:name="_GoBack"/>
+      <w:bookmarkEnd w:id="0"/>
     </w:p>
     <w:sectPr>
       <w:headerReference w:type="default" r:id="rId11"/>

</xml_diff>